<commit_message>
Updated the Daltonize section in the document
</commit_message>
<xml_diff>
--- a/Project/Documantation/Project Documentation.docx
+++ b/Project/Documantation/Project Documentation.docx
@@ -934,7 +934,6 @@
     <w:p>
       <w:pPr>
         <w:pStyle w:val="Heading3"/>
-        <w:bidi w:val="0"/>
       </w:pPr>
       <w:r>
         <w:t>LMS Based Simul</w:t>
@@ -1113,7 +1112,7 @@
           <w:noProof/>
         </w:rPr>
         <w:drawing>
-          <wp:anchor distT="0" distB="0" distL="114300" distR="114300" simplePos="0" relativeHeight="251659264" behindDoc="0" locked="0" layoutInCell="1" allowOverlap="1" wp14:anchorId="1513F19E" wp14:editId="3928F8D0">
+          <wp:anchor distT="0" distB="0" distL="114300" distR="114300" simplePos="0" relativeHeight="251659264" behindDoc="0" locked="0" layoutInCell="1" allowOverlap="1" wp14:anchorId="192E584C" wp14:editId="21FE129C">
             <wp:simplePos x="0" y="0"/>
             <wp:positionH relativeFrom="column">
               <wp:posOffset>885190</wp:posOffset>
@@ -2450,65 +2449,672 @@
     <w:p>
       <w:pPr>
         <w:pStyle w:val="Heading3"/>
-        <w:bidi w:val="0"/>
       </w:pPr>
       <w:proofErr w:type="spellStart"/>
       <w:r>
         <w:lastRenderedPageBreak/>
+        <w:t>D</w:t>
+      </w:r>
+      <w:r>
+        <w:t>altonize</w:t>
+      </w:r>
+      <w:proofErr w:type="spellEnd"/>
+      <w:r>
+        <w:t xml:space="preserve"> </w:t>
+      </w:r>
+    </w:p>
+    <w:p>
+      <w:pPr>
+        <w:bidi w:val="0"/>
+      </w:pPr>
+    </w:p>
+    <w:p>
+      <w:pPr>
+        <w:bidi w:val="0"/>
+      </w:pPr>
+      <w:proofErr w:type="spellStart"/>
+      <w:r>
+        <w:t>Daltonization</w:t>
+      </w:r>
+      <w:proofErr w:type="spellEnd"/>
+      <w:r>
+        <w:t xml:space="preserve"> is a procedure for adapting colors in an image or a sequence of images for</w:t>
+      </w:r>
+      <w:r>
+        <w:t xml:space="preserve"> </w:t>
+      </w:r>
+      <w:r>
+        <w:t>improving the color perception by a color-deficient viewer</w:t>
+      </w:r>
+      <w:r>
+        <w:t>.</w:t>
+      </w:r>
+    </w:p>
+    <w:p>
+      <w:pPr>
+        <w:bidi w:val="0"/>
+      </w:pPr>
+      <w:r>
+        <w:t xml:space="preserve">The basic idea behind </w:t>
+      </w:r>
+      <w:proofErr w:type="spellStart"/>
+      <w:r>
+        <w:t>daltonization</w:t>
+      </w:r>
+      <w:proofErr w:type="spellEnd"/>
+      <w:r>
+        <w:t xml:space="preserve"> is to calculate the error matrix, which is the image consisting of </w:t>
+      </w:r>
+      <w:r>
+        <w:t>s</w:t>
+      </w:r>
+      <w:r>
+        <w:t>imulated image</w:t>
+      </w:r>
+      <w:r>
+        <w:t xml:space="preserve"> subtracted from the original image. This represents the information l</w:t>
+      </w:r>
+      <w:r>
+        <w:t>ost during the transformation. The</w:t>
+      </w:r>
+      <w:r>
+        <w:t xml:space="preserve"> error picture is what cannot be conveyed to a color blind person. We make a linear transformation on this picture so that it can be conveyed, and add this on the original picture to find the </w:t>
+      </w:r>
+      <w:proofErr w:type="spellStart"/>
+      <w:r>
+        <w:t>daltonized</w:t>
+      </w:r>
+      <w:proofErr w:type="spellEnd"/>
+      <w:r>
+        <w:t xml:space="preserve"> image. </w:t>
+      </w:r>
+    </w:p>
+    <w:p>
+      <w:pPr>
+        <w:bidi w:val="0"/>
+      </w:pPr>
+      <w:r>
+        <w:t>For example, if the L cone is missing (</w:t>
+      </w:r>
+      <w:proofErr w:type="spellStart"/>
+      <w:r>
+        <w:t>protanope</w:t>
+      </w:r>
+      <w:proofErr w:type="spellEnd"/>
+      <w:r>
+        <w:t xml:space="preserve">) the person will have difficulty in seeing the red part of the spectrum. Consequently, in the simulation, the error picture will consist of red shades mostly. Our transformation maps this information to the blue side of the spectrum. When this is added on the original picture we will get a </w:t>
+      </w:r>
+      <w:proofErr w:type="spellStart"/>
+      <w:r>
+        <w:t>daltonized</w:t>
+      </w:r>
+      <w:proofErr w:type="spellEnd"/>
+      <w:r>
+        <w:t xml:space="preserve"> version. The visibility of this image, therefore, is increased for a </w:t>
+      </w:r>
+      <w:proofErr w:type="spellStart"/>
+      <w:r>
+        <w:t>protanope</w:t>
+      </w:r>
+      <w:proofErr w:type="spellEnd"/>
+      <w:r>
+        <w:t>.</w:t>
+      </w:r>
+    </w:p>
+    <w:p>
+      <w:pPr>
+        <w:pStyle w:val="Heading4"/>
+        <w:bidi w:val="0"/>
+        <w:rPr>
+          <w:rStyle w:val="SubtleReference"/>
+          <w:smallCaps w:val="0"/>
+        </w:rPr>
+      </w:pPr>
+      <w:r>
+        <w:rPr>
+          <w:rStyle w:val="SubtleReference"/>
+        </w:rPr>
+        <w:t xml:space="preserve">Initial </w:t>
+      </w:r>
+      <w:r>
+        <w:rPr>
+          <w:rStyle w:val="SubtleReference"/>
+        </w:rPr>
+        <w:t>Transformation Matrices</w:t>
+      </w:r>
+    </w:p>
+    <w:p>
+      <w:pPr>
+        <w:bidi w:val="0"/>
+      </w:pPr>
+    </w:p>
+    <w:p>
+      <w:pPr>
+        <w:bidi w:val="0"/>
+      </w:pPr>
+      <w:proofErr w:type="spellStart"/>
+      <w:proofErr w:type="gramStart"/>
+      <w:r>
+        <w:t>Protanope</w:t>
+      </w:r>
+      <w:proofErr w:type="spellEnd"/>
+      <w:r>
+        <w:t xml:space="preserve"> :</w:t>
+      </w:r>
+      <w:proofErr w:type="gramEnd"/>
+      <w:r>
+        <w:t xml:space="preserve"> </w:t>
+      </w:r>
+      <w:r>
+        <w:rPr>
+          <w:position w:val="-50"/>
+        </w:rPr>
+        <w:object w:dxaOrig="1280" w:dyaOrig="1120">
+          <v:shapetype id="_x0000_t75" coordsize="21600,21600" o:spt="75" o:preferrelative="t" path="m@4@5l@4@11@9@11@9@5xe" filled="f" stroked="f">
+            <v:stroke joinstyle="miter"/>
+            <v:formulas>
+              <v:f eqn="if lineDrawn pixelLineWidth 0"/>
+              <v:f eqn="sum @0 1 0"/>
+              <v:f eqn="sum 0 0 @1"/>
+              <v:f eqn="prod @2 1 2"/>
+              <v:f eqn="prod @3 21600 pixelWidth"/>
+              <v:f eqn="prod @3 21600 pixelHeight"/>
+              <v:f eqn="sum @0 0 1"/>
+              <v:f eqn="prod @6 1 2"/>
+              <v:f eqn="prod @7 21600 pixelWidth"/>
+              <v:f eqn="sum @8 21600 0"/>
+              <v:f eqn="prod @7 21600 pixelHeight"/>
+              <v:f eqn="sum @10 21600 0"/>
+            </v:formulas>
+            <v:path o:extrusionok="f" gradientshapeok="t" o:connecttype="rect"/>
+            <o:lock v:ext="edit" aspectratio="t"/>
+          </v:shapetype>
+          <v:shape id="_x0000_i1025" type="#_x0000_t75" style="width:63.95pt;height:55.85pt" o:ole="">
+            <v:imagedata r:id="rId11" o:title=""/>
+          </v:shape>
+          <o:OLEObject Type="Embed" ProgID="Equation.DSMT4" ShapeID="_x0000_i1025" DrawAspect="Content" ObjectID="_1433343313" r:id="rId12"/>
+        </w:object>
+      </w:r>
+      <w:r>
+        <w:t xml:space="preserve"> </w:t>
+      </w:r>
+      <w:proofErr w:type="spellStart"/>
+      <w:r>
+        <w:t>Deuteranopic</w:t>
+      </w:r>
+      <w:proofErr w:type="spellEnd"/>
+      <w:r>
+        <w:t>:</w:t>
+      </w:r>
+      <w:r>
+        <w:t xml:space="preserve"> </w:t>
+      </w:r>
+      <w:r>
+        <w:rPr>
+          <w:position w:val="-50"/>
+        </w:rPr>
+        <w:object w:dxaOrig="1280" w:dyaOrig="1120">
+          <v:shape id="_x0000_i1026" type="#_x0000_t75" style="width:63.95pt;height:55.85pt" o:ole="">
+            <v:imagedata r:id="rId13" o:title=""/>
+          </v:shape>
+          <o:OLEObject Type="Embed" ProgID="Equation.DSMT4" ShapeID="_x0000_i1026" DrawAspect="Content" ObjectID="_1433343314" r:id="rId14"/>
+        </w:object>
+      </w:r>
+      <w:proofErr w:type="spellStart"/>
+      <w:r>
+        <w:t>T</w:t>
+      </w:r>
+      <w:r>
+        <w:t>ritanopic</w:t>
+      </w:r>
+      <w:proofErr w:type="spellEnd"/>
+      <w:r>
+        <w:t>:</w:t>
+      </w:r>
+      <w:r>
+        <w:t xml:space="preserve"> </w:t>
+      </w:r>
+      <w:r>
+        <w:rPr>
+          <w:position w:val="-50"/>
+        </w:rPr>
+        <w:object w:dxaOrig="1460" w:dyaOrig="1120">
+          <v:shape id="_x0000_i1027" type="#_x0000_t75" style="width:73.15pt;height:55.85pt" o:ole="">
+            <v:imagedata r:id="rId15" o:title=""/>
+          </v:shape>
+          <o:OLEObject Type="Embed" ProgID="Equation.DSMT4" ShapeID="_x0000_i1027" DrawAspect="Content" ObjectID="_1433343315" r:id="rId16"/>
+        </w:object>
+      </w:r>
+    </w:p>
+    <w:p>
+      <w:pPr>
+        <w:bidi w:val="0"/>
+        <w:rPr>
+          <w:rStyle w:val="SubtleReference"/>
+          <w:rFonts w:hint="cs"/>
+          <w:smallCaps w:val="0"/>
+          <w:color w:val="auto"/>
+          <w:u w:val="none"/>
+        </w:rPr>
+      </w:pPr>
+      <w:r>
+        <w:rPr>
+          <w:rStyle w:val="SubtleReference"/>
+          <w:smallCaps w:val="0"/>
+          <w:color w:val="auto"/>
+          <w:u w:val="none"/>
+        </w:rPr>
+        <w:t xml:space="preserve">For each color blind type the problematic cone information is </w:t>
+      </w:r>
+      <w:r>
+        <w:t xml:space="preserve">conveyed </w:t>
+      </w:r>
+      <w:r>
+        <w:rPr>
+          <w:rStyle w:val="SubtleReference"/>
+          <w:smallCaps w:val="0"/>
+          <w:color w:val="auto"/>
+          <w:u w:val="none"/>
+        </w:rPr>
+        <w:t>to the other two cones.</w:t>
+      </w:r>
+    </w:p>
+    <w:p>
+      <w:pPr>
+        <w:pStyle w:val="Heading4"/>
+        <w:bidi w:val="0"/>
+        <w:rPr>
+          <w:rStyle w:val="SubtleReference"/>
+        </w:rPr>
+      </w:pPr>
+      <w:r>
+        <w:rPr>
+          <w:rStyle w:val="SubtleReference"/>
+        </w:rPr>
+        <w:t xml:space="preserve">Why the current </w:t>
+      </w:r>
+      <w:proofErr w:type="gramStart"/>
+      <w:r>
+        <w:rPr>
+          <w:rStyle w:val="SubtleReference"/>
+        </w:rPr>
+        <w:t xml:space="preserve">algorithm  </w:t>
+      </w:r>
+      <w:r>
+        <w:rPr>
+          <w:rStyle w:val="SubtleReference"/>
+          <w:smallCaps w:val="0"/>
+        </w:rPr>
+        <w:t>need</w:t>
+      </w:r>
+      <w:proofErr w:type="gramEnd"/>
+      <w:r>
+        <w:rPr>
+          <w:rStyle w:val="SubtleReference"/>
+        </w:rPr>
+        <w:t xml:space="preserve"> improvement?</w:t>
+      </w:r>
+    </w:p>
+    <w:p>
+      <w:pPr>
+        <w:pStyle w:val="ListParagraph"/>
+        <w:numPr>
+          <w:ilvl w:val="0"/>
+          <w:numId w:val="12"/>
+        </w:numPr>
+        <w:bidi w:val="0"/>
+      </w:pPr>
+      <w:r>
+        <w:t>Transformation matrix is</w:t>
+      </w:r>
+      <w:r>
+        <w:t xml:space="preserve"> manually chosen by the user until the resulting image is in adequate quality</w:t>
+      </w:r>
+    </w:p>
+    <w:p>
+      <w:pPr>
+        <w:pStyle w:val="ListParagraph"/>
+        <w:numPr>
+          <w:ilvl w:val="0"/>
+          <w:numId w:val="12"/>
+        </w:numPr>
+        <w:bidi w:val="0"/>
+      </w:pPr>
+      <w:r>
+        <w:t>T</w:t>
+      </w:r>
+      <w:r>
+        <w:t>here is always the possibility of colo</w:t>
+      </w:r>
+      <w:r>
+        <w:t xml:space="preserve">r matching </w:t>
+      </w:r>
+      <w:r>
+        <w:t xml:space="preserve">between the original and the </w:t>
+      </w:r>
+      <w:bookmarkStart w:id="0" w:name="_GoBack"/>
+      <w:proofErr w:type="spellStart"/>
+      <w:r>
+        <w:t>daltonized</w:t>
+      </w:r>
+      <w:proofErr w:type="spellEnd"/>
+      <w:r>
+        <w:t xml:space="preserve"> image</w:t>
+      </w:r>
+    </w:p>
+    <w:bookmarkEnd w:id="0"/>
+    <w:p>
+      <w:pPr>
+        <w:pStyle w:val="ListParagraph"/>
+        <w:numPr>
+          <w:ilvl w:val="0"/>
+          <w:numId w:val="12"/>
+        </w:numPr>
+        <w:bidi w:val="0"/>
+      </w:pPr>
+      <w:r>
+        <w:t>P</w:t>
+      </w:r>
+      <w:r>
+        <w:t>roblem of unnatural appearance after the image processing</w:t>
+      </w:r>
+    </w:p>
+    <w:p>
+      <w:pPr>
+        <w:pStyle w:val="Heading5"/>
+        <w:bidi w:val="0"/>
+        <w:rPr>
+          <w:rStyle w:val="SubtleReference"/>
+          <w:b/>
+          <w:i/>
+        </w:rPr>
+      </w:pPr>
+      <w:r>
+        <w:rPr>
+          <w:rStyle w:val="SubtleReference"/>
+          <w:smallCaps w:val="0"/>
+          <w:color w:val="073662" w:themeColor="accent1" w:themeShade="7F"/>
+          <w:u w:val="none"/>
+        </w:rPr>
+        <w:t>Solutions</w:t>
+      </w:r>
+    </w:p>
+    <w:p>
+      <w:pPr>
+        <w:pStyle w:val="ListParagraph"/>
+        <w:numPr>
+          <w:ilvl w:val="0"/>
+          <w:numId w:val="12"/>
+        </w:numPr>
+        <w:bidi w:val="0"/>
+      </w:pPr>
+      <w:r>
+        <w:t>A</w:t>
+      </w:r>
+      <w:r>
+        <w:t xml:space="preserve">n automatic iteration technique for the selection of the </w:t>
+      </w:r>
+      <w:r>
+        <w:t>transformation matrices</w:t>
+      </w:r>
+    </w:p>
+    <w:p>
+      <w:pPr>
+        <w:pStyle w:val="ListParagraph"/>
+        <w:numPr>
+          <w:ilvl w:val="0"/>
+          <w:numId w:val="12"/>
+        </w:numPr>
+        <w:bidi w:val="0"/>
+      </w:pPr>
+      <w:r>
+        <w:t xml:space="preserve">A color checking module, which eliminates the possibility of color matching between the original and the </w:t>
+      </w:r>
+      <w:proofErr w:type="spellStart"/>
+      <w:r>
+        <w:t>daltonized</w:t>
+      </w:r>
+      <w:proofErr w:type="spellEnd"/>
+      <w:r>
+        <w:t xml:space="preserve"> image</w:t>
+      </w:r>
+    </w:p>
+    <w:p>
+      <w:pPr>
+        <w:pStyle w:val="ListParagraph"/>
+        <w:numPr>
+          <w:ilvl w:val="0"/>
+          <w:numId w:val="12"/>
+        </w:numPr>
+        <w:bidi w:val="0"/>
+      </w:pPr>
+      <w:r>
+        <w:t xml:space="preserve">Add  a set of rules for choosing the </w:t>
+      </w:r>
+      <w:r>
+        <w:t>transformation matrix</w:t>
+      </w:r>
+      <w:r>
+        <w:t xml:space="preserve"> for the procedure </w:t>
+      </w:r>
+      <w:r>
+        <w:t xml:space="preserve">to </w:t>
+      </w:r>
+      <w:r>
+        <w:t>be more natural</w:t>
+      </w:r>
+    </w:p>
+    <w:p>
+      <w:pPr>
+        <w:bidi w:val="0"/>
+      </w:pPr>
+    </w:p>
+    <w:p>
+      <w:pPr>
+        <w:bidi w:val="0"/>
+      </w:pPr>
+    </w:p>
+    <w:p>
+      <w:pPr>
+        <w:pStyle w:val="Heading4"/>
+        <w:bidi w:val="0"/>
+        <w:rPr>
+          <w:rStyle w:val="SubtleReference"/>
+        </w:rPr>
+      </w:pPr>
+      <w:r>
+        <w:rPr>
+          <w:rStyle w:val="SubtleReference"/>
+        </w:rPr>
+        <w:lastRenderedPageBreak/>
+        <w:t xml:space="preserve">The improved </w:t>
+      </w:r>
+      <w:proofErr w:type="spellStart"/>
+      <w:r>
+        <w:rPr>
+          <w:rStyle w:val="SubtleReference"/>
+        </w:rPr>
         <w:t>Daltonize</w:t>
       </w:r>
       <w:proofErr w:type="spellEnd"/>
       <w:r>
+        <w:rPr>
+          <w:rStyle w:val="SubtleReference"/>
+        </w:rPr>
         <w:t xml:space="preserve"> </w:t>
       </w:r>
-    </w:p>
-    <w:p>
-      <w:pPr>
-        <w:bidi w:val="0"/>
-      </w:pPr>
-    </w:p>
-    <w:p>
-      <w:pPr>
-        <w:bidi w:val="0"/>
-      </w:pPr>
-      <w:proofErr w:type="spellStart"/>
-      <w:r>
-        <w:t>Daltonization</w:t>
-      </w:r>
-      <w:proofErr w:type="spellEnd"/>
-      <w:r>
-        <w:t xml:space="preserve"> is a procedure for adapting colors in an image or a sequence of images for</w:t>
+      <w:r>
+        <w:rPr>
+          <w:rStyle w:val="SubtleReference"/>
+          <w:smallCaps w:val="0"/>
+        </w:rPr>
+        <w:t>Algorithm</w:t>
+      </w:r>
+      <w:r>
+        <w:rPr>
+          <w:rStyle w:val="SubtleReference"/>
+        </w:rPr>
+        <w:t xml:space="preserve"> Steps</w:t>
+      </w:r>
+    </w:p>
+    <w:p>
+      <w:pPr>
+        <w:bidi w:val="0"/>
+      </w:pPr>
+    </w:p>
+    <w:p>
+      <w:pPr>
+        <w:bidi w:val="0"/>
+      </w:pPr>
+      <w:r>
+        <w:t>Our algorithm uses two groups of colors to find the optimal transformation matrix:</w:t>
+      </w:r>
+    </w:p>
+    <w:p>
+      <w:pPr>
+        <w:pStyle w:val="ListParagraph"/>
+        <w:numPr>
+          <w:ilvl w:val="0"/>
+          <w:numId w:val="12"/>
+        </w:numPr>
+        <w:bidi w:val="0"/>
+      </w:pPr>
+      <w:proofErr w:type="spellStart"/>
+      <w:r>
+        <w:t>Ccorrect</w:t>
+      </w:r>
+      <w:proofErr w:type="spellEnd"/>
+      <w:r>
+        <w:t xml:space="preserve"> – colors that the color blind pers</w:t>
+      </w:r>
+      <w:r>
+        <w:t>on see correctly</w:t>
+      </w:r>
+    </w:p>
+    <w:p>
+      <w:pPr>
+        <w:pStyle w:val="ListParagraph"/>
+        <w:numPr>
+          <w:ilvl w:val="0"/>
+          <w:numId w:val="12"/>
+        </w:numPr>
+        <w:bidi w:val="0"/>
+      </w:pPr>
+      <w:proofErr w:type="spellStart"/>
+      <w:r>
+        <w:t>Cincorrect</w:t>
+      </w:r>
+      <w:proofErr w:type="spellEnd"/>
+      <w:r>
+        <w:t xml:space="preserve"> – colors that the color blind person see differently from a </w:t>
+      </w:r>
+      <w:r>
+        <w:t>person with normal vision.</w:t>
+      </w:r>
+    </w:p>
+    <w:p>
+      <w:pPr>
+        <w:pStyle w:val="Heading5"/>
+        <w:bidi w:val="0"/>
+      </w:pPr>
+      <w:r>
+        <w:t>We</w:t>
       </w:r>
       <w:r>
         <w:t xml:space="preserve"> </w:t>
       </w:r>
-      <w:r>
-        <w:t>improving the color perception by a color-deficient viewer</w:t>
-      </w:r>
-      <w:r>
-        <w:t>.</w:t>
-      </w:r>
-    </w:p>
-    <w:p>
-      <w:pPr>
-        <w:bidi w:val="0"/>
-      </w:pPr>
-      <w:r>
-        <w:t xml:space="preserve">The basic idea behind </w:t>
-      </w:r>
-      <w:proofErr w:type="spellStart"/>
-      <w:r>
-        <w:t>daltonization</w:t>
-      </w:r>
-      <w:proofErr w:type="spellEnd"/>
-      <w:r>
-        <w:t xml:space="preserve"> is to calculate the error matrix, which is the image consisting of RGB values subtracted from the original image. This represents the information l</w:t>
-      </w:r>
-      <w:r>
-        <w:t>ost during the transformation. The</w:t>
-      </w:r>
-      <w:r>
-        <w:t xml:space="preserve"> error picture is what cannot be conveyed to a color blind person. We make a linear transformation on this picture so that it can be conveyed, and add this on the original picture to find the </w:t>
+      <w:proofErr w:type="gramStart"/>
+      <w:r>
+        <w:t>needs</w:t>
+      </w:r>
+      <w:proofErr w:type="gramEnd"/>
+      <w:r>
+        <w:t xml:space="preserve"> to achieve 3 goals: </w:t>
+      </w:r>
+    </w:p>
+    <w:p>
+      <w:pPr>
+        <w:pStyle w:val="ListParagraph"/>
+        <w:numPr>
+          <w:ilvl w:val="0"/>
+          <w:numId w:val="16"/>
+        </w:numPr>
+        <w:bidi w:val="0"/>
+        <w:rPr>
+          <w:rtl/>
+        </w:rPr>
+      </w:pPr>
+      <w:r>
+        <w:t xml:space="preserve">For the </w:t>
+      </w:r>
+      <w:proofErr w:type="spellStart"/>
+      <w:r>
+        <w:t>Ccorrect</w:t>
+      </w:r>
+      <w:proofErr w:type="spellEnd"/>
+      <w:r>
+        <w:t xml:space="preserve"> colors – The </w:t>
+      </w:r>
+      <w:proofErr w:type="spellStart"/>
+      <w:r>
+        <w:t>daltoniztion</w:t>
+      </w:r>
+      <w:proofErr w:type="spellEnd"/>
+      <w:r>
+        <w:t xml:space="preserve"> procedure should do minor modifications to maintain naturalism.</w:t>
+      </w:r>
+    </w:p>
+    <w:p>
+      <w:pPr>
+        <w:pStyle w:val="ListParagraph"/>
+        <w:numPr>
+          <w:ilvl w:val="0"/>
+          <w:numId w:val="16"/>
+        </w:numPr>
+        <w:bidi w:val="0"/>
+        <w:rPr>
+          <w:rtl/>
+        </w:rPr>
+      </w:pPr>
+      <w:r>
+        <w:t xml:space="preserve">For the </w:t>
+      </w:r>
+      <w:proofErr w:type="spellStart"/>
+      <w:r>
+        <w:t>Cincorrect</w:t>
+      </w:r>
+      <w:proofErr w:type="spellEnd"/>
+      <w:r>
+        <w:t xml:space="preserve"> colors- The </w:t>
+      </w:r>
+      <w:proofErr w:type="spellStart"/>
+      <w:r>
+        <w:t>daltoniziation</w:t>
+      </w:r>
+      <w:proofErr w:type="spellEnd"/>
+      <w:r>
+        <w:t xml:space="preserve"> procedure must change them accordingly to the amount of information which lost.</w:t>
+      </w:r>
+    </w:p>
+    <w:p>
+      <w:pPr>
+        <w:pStyle w:val="ListParagraph"/>
+        <w:numPr>
+          <w:ilvl w:val="0"/>
+          <w:numId w:val="16"/>
+        </w:numPr>
+        <w:bidi w:val="0"/>
+      </w:pPr>
+      <w:r>
+        <w:t xml:space="preserve">No color in </w:t>
+      </w:r>
+      <w:proofErr w:type="spellStart"/>
+      <w:r>
+        <w:t>Cincorrect</w:t>
+      </w:r>
+      <w:proofErr w:type="spellEnd"/>
+      <w:r>
+        <w:t xml:space="preserve"> should be </w:t>
       </w:r>
       <w:proofErr w:type="spellStart"/>
       <w:r>
@@ -2516,62 +3122,27 @@
       </w:r>
       <w:proofErr w:type="spellEnd"/>
       <w:r>
-        <w:t xml:space="preserve"> image. </w:t>
-      </w:r>
-    </w:p>
-    <w:p>
-      <w:pPr>
-        <w:bidi w:val="0"/>
-      </w:pPr>
-      <w:r>
-        <w:t>For example, if the L cone is missing (</w:t>
-      </w:r>
-      <w:proofErr w:type="spellStart"/>
-      <w:r>
-        <w:t>protanope</w:t>
-      </w:r>
-      <w:proofErr w:type="spellEnd"/>
-      <w:r>
-        <w:t xml:space="preserve">) the person will have difficulty in seeing the red part of the spectrum. Consequently, in the simulation, the error picture will consist of red shades mostly. Our transformation maps this information to the blue side of the spectrum. When this is added on the original picture we will get a </w:t>
-      </w:r>
-      <w:proofErr w:type="spellStart"/>
-      <w:r>
-        <w:t>daltonized</w:t>
-      </w:r>
-      <w:proofErr w:type="spellEnd"/>
-      <w:r>
-        <w:t xml:space="preserve"> version. The visibility of this image, therefore, is increased for a </w:t>
-      </w:r>
-      <w:proofErr w:type="spellStart"/>
-      <w:r>
-        <w:t>protanope</w:t>
-      </w:r>
-      <w:proofErr w:type="spellEnd"/>
-      <w:r>
-        <w:t>.</w:t>
-      </w:r>
-    </w:p>
-    <w:p>
-      <w:pPr>
-        <w:pStyle w:val="Heading4"/>
-        <w:bidi w:val="0"/>
-        <w:rPr>
-          <w:rStyle w:val="SubtleReference"/>
-        </w:rPr>
-      </w:pPr>
-      <w:proofErr w:type="spellStart"/>
-      <w:r>
-        <w:rPr>
-          <w:rStyle w:val="SubtleReference"/>
-        </w:rPr>
-        <w:t>Daltonize</w:t>
-      </w:r>
-      <w:proofErr w:type="spellEnd"/>
-      <w:r>
-        <w:rPr>
-          <w:rStyle w:val="SubtleReference"/>
-        </w:rPr>
-        <w:t xml:space="preserve"> Algorithm Steps:</w:t>
+        <w:t xml:space="preserve"> to a color that the color blind people would perceive as similar to a color </w:t>
+      </w:r>
+      <w:r>
+        <w:t xml:space="preserve">from </w:t>
+      </w:r>
+      <w:proofErr w:type="spellStart"/>
+      <w:r>
+        <w:t>Ccorrect</w:t>
+      </w:r>
+      <w:proofErr w:type="spellEnd"/>
+    </w:p>
+    <w:p>
+      <w:pPr>
+        <w:pStyle w:val="Heading5"/>
+        <w:bidi w:val="0"/>
+        <w:rPr>
+          <w:rtl/>
+        </w:rPr>
+      </w:pPr>
+      <w:r>
+        <w:t>The algorithm:</w:t>
       </w:r>
     </w:p>
     <w:p>
@@ -2720,11 +3291,9 @@
       <w:r>
         <w:t xml:space="preserve">Run </w:t>
       </w:r>
-      <w:proofErr w:type="spellStart"/>
-      <w:r>
-        <w:t>protanope</w:t>
-      </w:r>
-      <w:proofErr w:type="spellEnd"/>
+      <w:r>
+        <w:t>color blind</w:t>
+      </w:r>
       <w:r>
         <w:t xml:space="preserve"> simulation on every color in </w:t>
       </w:r>
@@ -2755,10 +3324,7 @@
           <w:i/>
           <w:iCs/>
         </w:rPr>
-        <w:t>C</w:t>
-      </w:r>
-      <w:r>
-        <w:t>protanope</w:t>
+        <w:t>Csimulated</w:t>
       </w:r>
       <w:proofErr w:type="spellEnd"/>
       <w:r>
@@ -2801,14 +3367,14 @@
           <w:i/>
           <w:iCs/>
         </w:rPr>
-        <w:t>C</w:t>
-      </w:r>
-      <w:r>
-        <w:t>protanope</w:t>
-      </w:r>
-      <w:proofErr w:type="spellEnd"/>
-      <w:r>
-        <w:t xml:space="preserve"> go to</w:t>
+        <w:t>Csimulated</w:t>
+      </w:r>
+      <w:proofErr w:type="spellEnd"/>
+      <w:r>
+        <w:t xml:space="preserve"> </w:t>
+      </w:r>
+      <w:r>
+        <w:t>go to</w:t>
       </w:r>
       <w:r>
         <w:t xml:space="preserve"> </w:t>
@@ -2856,6 +3422,58 @@
         <w:t>dalton</w:t>
       </w:r>
       <w:proofErr w:type="spellEnd"/>
+    </w:p>
+    <w:p>
+      <w:pPr>
+        <w:pStyle w:val="Heading5"/>
+        <w:bidi w:val="0"/>
+      </w:pPr>
+      <w:r>
+        <w:t>Modifying M:</w:t>
+      </w:r>
+    </w:p>
+    <w:p>
+      <w:pPr>
+        <w:bidi w:val="0"/>
+      </w:pPr>
+      <w:proofErr w:type="gramStart"/>
+      <w:r>
+        <w:t>On each iteration</w:t>
+      </w:r>
+      <w:proofErr w:type="gramEnd"/>
+      <w:r>
+        <w:t xml:space="preserve"> M is modified by conveying</w:t>
+      </w:r>
+      <w:r>
+        <w:t xml:space="preserve"> different amount of</w:t>
+      </w:r>
+      <w:r>
+        <w:t xml:space="preserve"> the missing </w:t>
+      </w:r>
+      <w:r>
+        <w:t>cone information to the other two cones.</w:t>
+      </w:r>
+    </w:p>
+    <w:p>
+      <w:pPr>
+        <w:bidi w:val="0"/>
+      </w:pPr>
+      <w:r>
+        <w:t xml:space="preserve">If we don't find a good transformation matrix we decrease the allowed distance between colors in the color checking </w:t>
+      </w:r>
+      <w:proofErr w:type="gramStart"/>
+      <w:r>
+        <w:t>module ,</w:t>
+      </w:r>
+      <w:proofErr w:type="gramEnd"/>
+      <w:r>
+        <w:t xml:space="preserve"> which used in 6. </w:t>
+      </w:r>
+    </w:p>
+    <w:p>
+      <w:pPr>
+        <w:bidi w:val="0"/>
+      </w:pPr>
       <w:r>
         <w:t xml:space="preserve"> </w:t>
       </w:r>
@@ -2923,7 +3541,7 @@
           <w:noProof/>
         </w:rPr>
         <w:drawing>
-          <wp:anchor distT="0" distB="0" distL="114300" distR="114300" simplePos="0" relativeHeight="251660288" behindDoc="1" locked="0" layoutInCell="1" allowOverlap="1" wp14:anchorId="5A06F2C9" wp14:editId="579CE1CF">
+          <wp:anchor distT="0" distB="0" distL="114300" distR="114300" simplePos="0" relativeHeight="251660288" behindDoc="1" locked="0" layoutInCell="1" allowOverlap="1" wp14:anchorId="30580062" wp14:editId="3B1383D2">
             <wp:simplePos x="0" y="0"/>
             <wp:positionH relativeFrom="column">
               <wp:posOffset>132715</wp:posOffset>
@@ -2946,7 +3564,7 @@
                     <pic:cNvPicPr/>
                   </pic:nvPicPr>
                   <pic:blipFill>
-                    <a:blip r:embed="rId11" cstate="print"/>
+                    <a:blip r:embed="rId17" cstate="print"/>
                     <a:stretch>
                       <a:fillRect/>
                     </a:stretch>
@@ -3077,7 +3695,7 @@
           <w:szCs w:val="48"/>
         </w:rPr>
         <w:drawing>
-          <wp:anchor distT="0" distB="0" distL="114300" distR="114300" simplePos="0" relativeHeight="251661312" behindDoc="1" locked="0" layoutInCell="1" allowOverlap="1" wp14:anchorId="27BFD605" wp14:editId="058244A1">
+          <wp:anchor distT="0" distB="0" distL="114300" distR="114300" simplePos="0" relativeHeight="251661312" behindDoc="1" locked="0" layoutInCell="1" allowOverlap="1" wp14:anchorId="76B4EF6B" wp14:editId="1651DDCD">
             <wp:simplePos x="0" y="0"/>
             <wp:positionH relativeFrom="column">
               <wp:posOffset>169850</wp:posOffset>
@@ -3100,7 +3718,7 @@
                     <pic:cNvPicPr/>
                   </pic:nvPicPr>
                   <pic:blipFill>
-                    <a:blip r:embed="rId12" cstate="print"/>
+                    <a:blip r:embed="rId18" cstate="print"/>
                     <a:stretch>
                       <a:fillRect/>
                     </a:stretch>
@@ -3218,7 +3836,7 @@
         </w:rPr>
         <w:lastRenderedPageBreak/>
         <w:drawing>
-          <wp:anchor distT="0" distB="0" distL="114300" distR="114300" simplePos="0" relativeHeight="251662336" behindDoc="1" locked="0" layoutInCell="1" allowOverlap="1" wp14:anchorId="3AA1270F" wp14:editId="5364414A">
+          <wp:anchor distT="0" distB="0" distL="114300" distR="114300" simplePos="0" relativeHeight="251662336" behindDoc="1" locked="0" layoutInCell="1" allowOverlap="1" wp14:anchorId="5DB6B3C0" wp14:editId="451AA205">
             <wp:simplePos x="0" y="0"/>
             <wp:positionH relativeFrom="column">
               <wp:posOffset>-201625</wp:posOffset>
@@ -3241,7 +3859,7 @@
                     <pic:cNvPicPr/>
                   </pic:nvPicPr>
                   <pic:blipFill>
-                    <a:blip r:embed="rId13" cstate="print"/>
+                    <a:blip r:embed="rId19" cstate="print"/>
                     <a:stretch>
                       <a:fillRect/>
                     </a:stretch>
@@ -3374,7 +3992,7 @@
           <w:rtl/>
         </w:rPr>
         <w:drawing>
-          <wp:anchor distT="0" distB="0" distL="114300" distR="114300" simplePos="0" relativeHeight="251663360" behindDoc="1" locked="0" layoutInCell="1" allowOverlap="1" wp14:anchorId="1ACA404B" wp14:editId="5C1142A1">
+          <wp:anchor distT="0" distB="0" distL="114300" distR="114300" simplePos="0" relativeHeight="251663360" behindDoc="1" locked="0" layoutInCell="1" allowOverlap="1" wp14:anchorId="29C6686B" wp14:editId="3BA0991A">
             <wp:simplePos x="0" y="0"/>
             <wp:positionH relativeFrom="column">
               <wp:posOffset>-983615</wp:posOffset>
@@ -3397,7 +4015,7 @@
                     <pic:cNvPicPr/>
                   </pic:nvPicPr>
                   <pic:blipFill>
-                    <a:blip r:embed="rId14" cstate="print"/>
+                    <a:blip r:embed="rId20" cstate="print"/>
                     <a:stretch>
                       <a:fillRect/>
                     </a:stretch>
@@ -3716,27 +4334,8 @@
         </w:rPr>
         <w:pict>
           <v:group id="Group 15" o:spid="_x0000_s1026" style="position:absolute;left:0;text-align:left;margin-left:-46.75pt;margin-top:20.7pt;width:518.6pt;height:614.5pt;z-index:251665408" coordsize="65862,78041" o:gfxdata="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">
-            <v:shapetype id="_x0000_t75" coordsize="21600,21600" o:spt="75" o:preferrelative="t" path="m@4@5l@4@11@9@11@9@5xe" filled="f" stroked="f">
-              <v:stroke joinstyle="miter"/>
-              <v:formulas>
-                <v:f eqn="if lineDrawn pixelLineWidth 0"/>
-                <v:f eqn="sum @0 1 0"/>
-                <v:f eqn="sum 0 0 @1"/>
-                <v:f eqn="prod @2 1 2"/>
-                <v:f eqn="prod @3 21600 pixelWidth"/>
-                <v:f eqn="prod @3 21600 pixelHeight"/>
-                <v:f eqn="sum @0 0 1"/>
-                <v:f eqn="prod @6 1 2"/>
-                <v:f eqn="prod @7 21600 pixelWidth"/>
-                <v:f eqn="sum @8 21600 0"/>
-                <v:f eqn="prod @7 21600 pixelHeight"/>
-                <v:f eqn="sum @10 21600 0"/>
-              </v:formulas>
-              <v:path o:extrusionok="f" gradientshapeok="t" o:connecttype="rect"/>
-              <o:lock v:ext="edit" aspectratio="t"/>
-            </v:shapetype>
             <v:shape id="Picture 8" o:spid="_x0000_s1027" type="#_x0000_t75" style="position:absolute;top:508;width:65722;height:77533;visibility:visible;mso-wrap-style:square" o:gfxdata="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">
-              <v:imagedata r:id="rId15" o:title="2"/>
+              <v:imagedata r:id="rId21" o:title="2"/>
             </v:shape>
             <v:shapetype id="_x0000_t202" coordsize="21600,21600" o:spt="202" path="m,l,21600r21600,l21600,xe">
               <v:stroke joinstyle="miter"/>
@@ -5586,17 +6185,7 @@
                       <w:sz w:val="22"/>
                       <w:szCs w:val="22"/>
                     </w:rPr>
-                    <w:t>C</w:t>
-                  </w:r>
-                  <w:bookmarkStart w:id="0" w:name="_GoBack"/>
-                  <w:bookmarkEnd w:id="0"/>
-                  <w:r>
-                    <w:rPr>
-                      <w:rFonts w:ascii="Andalus" w:hAnsi="Andalus" w:cs="Andalus"/>
-                      <w:sz w:val="22"/>
-                      <w:szCs w:val="22"/>
-                    </w:rPr>
-                    <w:t>lose.</w:t>
+                    <w:t>Close.</w:t>
                   </w:r>
                 </w:p>
                 <w:p>
@@ -5720,40 +6309,19 @@
     <w:p>
       <w:pPr>
         <w:pStyle w:val="Heading3"/>
-        <w:bidi w:val="0"/>
-      </w:pPr>
-      <w:r>
-        <w:rPr>
-          <w:rStyle w:val="Heading3Char"/>
-          <w:b/>
-          <w:bCs/>
-        </w:rPr>
+      </w:pPr>
+      <w:r>
         <w:t xml:space="preserve">CIE </w:t>
       </w:r>
       <w:proofErr w:type="spellStart"/>
       <w:r>
-        <w:rPr>
-          <w:rStyle w:val="Heading3Char"/>
-          <w:b/>
-          <w:bCs/>
-        </w:rPr>
         <w:t>xy</w:t>
       </w:r>
       <w:proofErr w:type="spellEnd"/>
       <w:r>
-        <w:rPr>
-          <w:rStyle w:val="Heading3Char"/>
-          <w:b/>
-          <w:bCs/>
-        </w:rPr>
         <w:t xml:space="preserve"> color space based simul</w:t>
       </w:r>
       <w:r>
-        <w:rPr>
-          <w:rStyle w:val="Heading3Char"/>
-          <w:b/>
-          <w:bCs/>
-        </w:rPr>
         <w:t>ation implementation</w:t>
       </w:r>
       <w:r>
@@ -5875,7 +6443,7 @@
                     </pic:cNvPicPr>
                   </pic:nvPicPr>
                   <pic:blipFill rotWithShape="1">
-                    <a:blip r:embed="rId16">
+                    <a:blip r:embed="rId22">
                       <a:extLst>
                         <a:ext uri="{28A0092B-C50C-407E-A947-70E740481C1C}">
                           <a14:useLocalDpi xmlns:a14="http://schemas.microsoft.com/office/drawing/2010/main" val="0"/>
@@ -5941,7 +6509,7 @@
                     </pic:cNvPicPr>
                   </pic:nvPicPr>
                   <pic:blipFill rotWithShape="1">
-                    <a:blip r:embed="rId17">
+                    <a:blip r:embed="rId23">
                       <a:extLst>
                         <a:ext uri="{28A0092B-C50C-407E-A947-70E740481C1C}">
                           <a14:useLocalDpi xmlns:a14="http://schemas.microsoft.com/office/drawing/2010/main" val="0"/>
@@ -6019,7 +6587,7 @@
                     </pic:cNvPicPr>
                   </pic:nvPicPr>
                   <pic:blipFill>
-                    <a:blip r:embed="rId18">
+                    <a:blip r:embed="rId24">
                       <a:extLst>
                         <a:ext uri="{28A0092B-C50C-407E-A947-70E740481C1C}">
                           <a14:useLocalDpi xmlns:a14="http://schemas.microsoft.com/office/drawing/2010/main" val="0"/>
@@ -6257,22 +6825,12 @@
     </w:p>
     <w:p>
       <w:pPr>
-        <w:bidi w:val="0"/>
-        <w:spacing w:after="0"/>
-        <w:rPr>
-          <w:rFonts w:asciiTheme="majorBidi" w:hAnsiTheme="majorBidi" w:cstheme="majorBidi"/>
-          <w:sz w:val="27"/>
-          <w:szCs w:val="27"/>
-        </w:rPr>
-      </w:pPr>
-      <w:r>
-        <w:rPr>
-          <w:rFonts w:asciiTheme="majorBidi" w:hAnsiTheme="majorBidi" w:cstheme="majorBidi"/>
-          <w:sz w:val="27"/>
-          <w:szCs w:val="27"/>
-        </w:rPr>
-        <w:t> </w:t>
-      </w:r>
+        <w:pStyle w:val="Heading4"/>
+        <w:bidi w:val="0"/>
+        <w:rPr>
+          <w:rStyle w:val="SubtleReference"/>
+        </w:rPr>
+      </w:pPr>
     </w:p>
     <w:p>
       <w:pPr>
@@ -6931,7 +7489,7 @@
       </w:pPr>
     </w:p>
     <w:sectPr>
-      <w:footerReference w:type="default" r:id="rId19"/>
+      <w:footerReference w:type="default" r:id="rId25"/>
       <w:pgSz w:w="11906" w:h="16838"/>
       <w:pgMar w:top="1440" w:right="1800" w:bottom="1440" w:left="1800" w:header="708" w:footer="708" w:gutter="0"/>
       <w:cols w:space="708"/>
@@ -7015,7 +7573,7 @@
             <w:noProof/>
             <w:rtl/>
           </w:rPr>
-          <w:t>10</w:t>
+          <w:t>7</w:t>
         </w:r>
         <w:r>
           <w:rPr>
@@ -7078,6 +7636,145 @@
 <file path=word/numbering.xml><?xml version="1.0" encoding="utf-8"?>
 <w:numbering xmlns:wpc="http://schemas.microsoft.com/office/word/2010/wordprocessingCanvas" xmlns:mc="http://schemas.openxmlformats.org/markup-compatibility/2006" xmlns:o="urn:schemas-microsoft-com:office:office" xmlns:r="http://schemas.openxmlformats.org/officeDocument/2006/relationships" xmlns:m="http://schemas.openxmlformats.org/officeDocument/2006/math" xmlns:v="urn:schemas-microsoft-com:vml" xmlns:wp14="http://schemas.microsoft.com/office/word/2010/wordprocessingDrawing" xmlns:wp="http://schemas.openxmlformats.org/drawingml/2006/wordprocessingDrawing" xmlns:w10="urn:schemas-microsoft-com:office:word" xmlns:w="http://schemas.openxmlformats.org/wordprocessingml/2006/main" xmlns:w14="http://schemas.microsoft.com/office/word/2010/wordml" xmlns:wpg="http://schemas.microsoft.com/office/word/2010/wordprocessingGroup" xmlns:wpi="http://schemas.microsoft.com/office/word/2010/wordprocessingInk" xmlns:wne="http://schemas.microsoft.com/office/word/2006/wordml" xmlns:wps="http://schemas.microsoft.com/office/word/2010/wordprocessingShape" mc:Ignorable="w14 wp14">
   <w:abstractNum w:abstractNumId="0">
+    <w:nsid w:val="050B21C5"/>
+    <w:multiLevelType w:val="hybridMultilevel"/>
+    <w:tmpl w:val="883C0558"/>
+    <w:lvl w:ilvl="0" w:tplc="63A2D20C">
+      <w:start w:val="1"/>
+      <w:numFmt w:val="bullet"/>
+      <w:lvlText w:val=""/>
+      <w:lvlJc w:val="left"/>
+      <w:pPr>
+        <w:tabs>
+          <w:tab w:val="num" w:pos="360"/>
+        </w:tabs>
+        <w:ind w:left="360" w:hanging="360"/>
+      </w:pPr>
+      <w:rPr>
+        <w:rFonts w:ascii="Times New Roman" w:hAnsi="Times New Roman" w:hint="default"/>
+      </w:rPr>
+    </w:lvl>
+    <w:lvl w:ilvl="1" w:tplc="92F2EBEC">
+      <w:numFmt w:val="bullet"/>
+      <w:lvlText w:val=""/>
+      <w:lvlJc w:val="left"/>
+      <w:pPr>
+        <w:tabs>
+          <w:tab w:val="num" w:pos="1080"/>
+        </w:tabs>
+        <w:ind w:left="1080" w:hanging="360"/>
+      </w:pPr>
+      <w:rPr>
+        <w:rFonts w:ascii="Times New Roman" w:hAnsi="Times New Roman" w:hint="default"/>
+      </w:rPr>
+    </w:lvl>
+    <w:lvl w:ilvl="2" w:tplc="507AC962" w:tentative="1">
+      <w:start w:val="1"/>
+      <w:numFmt w:val="bullet"/>
+      <w:lvlText w:val=""/>
+      <w:lvlJc w:val="left"/>
+      <w:pPr>
+        <w:tabs>
+          <w:tab w:val="num" w:pos="1800"/>
+        </w:tabs>
+        <w:ind w:left="1800" w:hanging="360"/>
+      </w:pPr>
+      <w:rPr>
+        <w:rFonts w:ascii="Times New Roman" w:hAnsi="Times New Roman" w:hint="default"/>
+      </w:rPr>
+    </w:lvl>
+    <w:lvl w:ilvl="3" w:tplc="418E6CF4" w:tentative="1">
+      <w:start w:val="1"/>
+      <w:numFmt w:val="bullet"/>
+      <w:lvlText w:val=""/>
+      <w:lvlJc w:val="left"/>
+      <w:pPr>
+        <w:tabs>
+          <w:tab w:val="num" w:pos="2520"/>
+        </w:tabs>
+        <w:ind w:left="2520" w:hanging="360"/>
+      </w:pPr>
+      <w:rPr>
+        <w:rFonts w:ascii="Times New Roman" w:hAnsi="Times New Roman" w:hint="default"/>
+      </w:rPr>
+    </w:lvl>
+    <w:lvl w:ilvl="4" w:tplc="4F409FE2" w:tentative="1">
+      <w:start w:val="1"/>
+      <w:numFmt w:val="bullet"/>
+      <w:lvlText w:val=""/>
+      <w:lvlJc w:val="left"/>
+      <w:pPr>
+        <w:tabs>
+          <w:tab w:val="num" w:pos="3240"/>
+        </w:tabs>
+        <w:ind w:left="3240" w:hanging="360"/>
+      </w:pPr>
+      <w:rPr>
+        <w:rFonts w:ascii="Times New Roman" w:hAnsi="Times New Roman" w:hint="default"/>
+      </w:rPr>
+    </w:lvl>
+    <w:lvl w:ilvl="5" w:tplc="2C145E5A" w:tentative="1">
+      <w:start w:val="1"/>
+      <w:numFmt w:val="bullet"/>
+      <w:lvlText w:val=""/>
+      <w:lvlJc w:val="left"/>
+      <w:pPr>
+        <w:tabs>
+          <w:tab w:val="num" w:pos="3960"/>
+        </w:tabs>
+        <w:ind w:left="3960" w:hanging="360"/>
+      </w:pPr>
+      <w:rPr>
+        <w:rFonts w:ascii="Times New Roman" w:hAnsi="Times New Roman" w:hint="default"/>
+      </w:rPr>
+    </w:lvl>
+    <w:lvl w:ilvl="6" w:tplc="267EFF7E" w:tentative="1">
+      <w:start w:val="1"/>
+      <w:numFmt w:val="bullet"/>
+      <w:lvlText w:val=""/>
+      <w:lvlJc w:val="left"/>
+      <w:pPr>
+        <w:tabs>
+          <w:tab w:val="num" w:pos="4680"/>
+        </w:tabs>
+        <w:ind w:left="4680" w:hanging="360"/>
+      </w:pPr>
+      <w:rPr>
+        <w:rFonts w:ascii="Times New Roman" w:hAnsi="Times New Roman" w:hint="default"/>
+      </w:rPr>
+    </w:lvl>
+    <w:lvl w:ilvl="7" w:tplc="255ECAF2" w:tentative="1">
+      <w:start w:val="1"/>
+      <w:numFmt w:val="bullet"/>
+      <w:lvlText w:val=""/>
+      <w:lvlJc w:val="left"/>
+      <w:pPr>
+        <w:tabs>
+          <w:tab w:val="num" w:pos="5400"/>
+        </w:tabs>
+        <w:ind w:left="5400" w:hanging="360"/>
+      </w:pPr>
+      <w:rPr>
+        <w:rFonts w:ascii="Times New Roman" w:hAnsi="Times New Roman" w:hint="default"/>
+      </w:rPr>
+    </w:lvl>
+    <w:lvl w:ilvl="8" w:tplc="46824952" w:tentative="1">
+      <w:start w:val="1"/>
+      <w:numFmt w:val="bullet"/>
+      <w:lvlText w:val=""/>
+      <w:lvlJc w:val="left"/>
+      <w:pPr>
+        <w:tabs>
+          <w:tab w:val="num" w:pos="6120"/>
+        </w:tabs>
+        <w:ind w:left="6120" w:hanging="360"/>
+      </w:pPr>
+      <w:rPr>
+        <w:rFonts w:ascii="Times New Roman" w:hAnsi="Times New Roman" w:hint="default"/>
+      </w:rPr>
+    </w:lvl>
+  </w:abstractNum>
+  <w:abstractNum w:abstractNumId="1">
     <w:nsid w:val="254C140E"/>
     <w:multiLevelType w:val="hybridMultilevel"/>
     <w:tmpl w:val="40045A04"/>
@@ -7163,7 +7860,305 @@
       </w:pPr>
     </w:lvl>
   </w:abstractNum>
-  <w:abstractNum w:abstractNumId="1">
+  <w:abstractNum w:abstractNumId="2">
+    <w:nsid w:val="331F76E3"/>
+    <w:multiLevelType w:val="multilevel"/>
+    <w:tmpl w:val="63621F52"/>
+    <w:lvl w:ilvl="0">
+      <w:start w:val="1"/>
+      <w:numFmt w:val="bullet"/>
+      <w:lvlText w:val="o"/>
+      <w:lvlJc w:val="left"/>
+      <w:pPr>
+        <w:tabs>
+          <w:tab w:val="num" w:pos="720"/>
+        </w:tabs>
+        <w:ind w:left="720" w:hanging="360"/>
+      </w:pPr>
+      <w:rPr>
+        <w:rFonts w:ascii="Courier New" w:hAnsi="Courier New" w:hint="default"/>
+        <w:sz w:val="20"/>
+      </w:rPr>
+    </w:lvl>
+    <w:lvl w:ilvl="1" w:tentative="1">
+      <w:start w:val="1"/>
+      <w:numFmt w:val="bullet"/>
+      <w:lvlText w:val="o"/>
+      <w:lvlJc w:val="left"/>
+      <w:pPr>
+        <w:tabs>
+          <w:tab w:val="num" w:pos="1440"/>
+        </w:tabs>
+        <w:ind w:left="1440" w:hanging="360"/>
+      </w:pPr>
+      <w:rPr>
+        <w:rFonts w:ascii="Courier New" w:hAnsi="Courier New" w:hint="default"/>
+        <w:sz w:val="20"/>
+      </w:rPr>
+    </w:lvl>
+    <w:lvl w:ilvl="2" w:tentative="1">
+      <w:start w:val="1"/>
+      <w:numFmt w:val="bullet"/>
+      <w:lvlText w:val="o"/>
+      <w:lvlJc w:val="left"/>
+      <w:pPr>
+        <w:tabs>
+          <w:tab w:val="num" w:pos="2160"/>
+        </w:tabs>
+        <w:ind w:left="2160" w:hanging="360"/>
+      </w:pPr>
+      <w:rPr>
+        <w:rFonts w:ascii="Courier New" w:hAnsi="Courier New" w:hint="default"/>
+        <w:sz w:val="20"/>
+      </w:rPr>
+    </w:lvl>
+    <w:lvl w:ilvl="3" w:tentative="1">
+      <w:start w:val="1"/>
+      <w:numFmt w:val="bullet"/>
+      <w:lvlText w:val="o"/>
+      <w:lvlJc w:val="left"/>
+      <w:pPr>
+        <w:tabs>
+          <w:tab w:val="num" w:pos="2880"/>
+        </w:tabs>
+        <w:ind w:left="2880" w:hanging="360"/>
+      </w:pPr>
+      <w:rPr>
+        <w:rFonts w:ascii="Courier New" w:hAnsi="Courier New" w:hint="default"/>
+        <w:sz w:val="20"/>
+      </w:rPr>
+    </w:lvl>
+    <w:lvl w:ilvl="4" w:tentative="1">
+      <w:start w:val="1"/>
+      <w:numFmt w:val="bullet"/>
+      <w:lvlText w:val="o"/>
+      <w:lvlJc w:val="left"/>
+      <w:pPr>
+        <w:tabs>
+          <w:tab w:val="num" w:pos="3600"/>
+        </w:tabs>
+        <w:ind w:left="3600" w:hanging="360"/>
+      </w:pPr>
+      <w:rPr>
+        <w:rFonts w:ascii="Courier New" w:hAnsi="Courier New" w:hint="default"/>
+        <w:sz w:val="20"/>
+      </w:rPr>
+    </w:lvl>
+    <w:lvl w:ilvl="5" w:tentative="1">
+      <w:start w:val="1"/>
+      <w:numFmt w:val="bullet"/>
+      <w:lvlText w:val="o"/>
+      <w:lvlJc w:val="left"/>
+      <w:pPr>
+        <w:tabs>
+          <w:tab w:val="num" w:pos="4320"/>
+        </w:tabs>
+        <w:ind w:left="4320" w:hanging="360"/>
+      </w:pPr>
+      <w:rPr>
+        <w:rFonts w:ascii="Courier New" w:hAnsi="Courier New" w:hint="default"/>
+        <w:sz w:val="20"/>
+      </w:rPr>
+    </w:lvl>
+    <w:lvl w:ilvl="6" w:tentative="1">
+      <w:start w:val="1"/>
+      <w:numFmt w:val="bullet"/>
+      <w:lvlText w:val="o"/>
+      <w:lvlJc w:val="left"/>
+      <w:pPr>
+        <w:tabs>
+          <w:tab w:val="num" w:pos="5040"/>
+        </w:tabs>
+        <w:ind w:left="5040" w:hanging="360"/>
+      </w:pPr>
+      <w:rPr>
+        <w:rFonts w:ascii="Courier New" w:hAnsi="Courier New" w:hint="default"/>
+        <w:sz w:val="20"/>
+      </w:rPr>
+    </w:lvl>
+    <w:lvl w:ilvl="7" w:tentative="1">
+      <w:start w:val="1"/>
+      <w:numFmt w:val="bullet"/>
+      <w:lvlText w:val="o"/>
+      <w:lvlJc w:val="left"/>
+      <w:pPr>
+        <w:tabs>
+          <w:tab w:val="num" w:pos="5760"/>
+        </w:tabs>
+        <w:ind w:left="5760" w:hanging="360"/>
+      </w:pPr>
+      <w:rPr>
+        <w:rFonts w:ascii="Courier New" w:hAnsi="Courier New" w:hint="default"/>
+        <w:sz w:val="20"/>
+      </w:rPr>
+    </w:lvl>
+    <w:lvl w:ilvl="8" w:tentative="1">
+      <w:start w:val="1"/>
+      <w:numFmt w:val="bullet"/>
+      <w:lvlText w:val="o"/>
+      <w:lvlJc w:val="left"/>
+      <w:pPr>
+        <w:tabs>
+          <w:tab w:val="num" w:pos="6480"/>
+        </w:tabs>
+        <w:ind w:left="6480" w:hanging="360"/>
+      </w:pPr>
+      <w:rPr>
+        <w:rFonts w:ascii="Courier New" w:hAnsi="Courier New" w:hint="default"/>
+        <w:sz w:val="20"/>
+      </w:rPr>
+    </w:lvl>
+  </w:abstractNum>
+  <w:abstractNum w:abstractNumId="3">
+    <w:nsid w:val="37FC7E86"/>
+    <w:multiLevelType w:val="multilevel"/>
+    <w:tmpl w:val="8392DCBA"/>
+    <w:lvl w:ilvl="0">
+      <w:start w:val="1"/>
+      <w:numFmt w:val="bullet"/>
+      <w:lvlText w:val="o"/>
+      <w:lvlJc w:val="left"/>
+      <w:pPr>
+        <w:tabs>
+          <w:tab w:val="num" w:pos="720"/>
+        </w:tabs>
+        <w:ind w:left="720" w:hanging="360"/>
+      </w:pPr>
+      <w:rPr>
+        <w:rFonts w:ascii="Courier New" w:hAnsi="Courier New" w:hint="default"/>
+        <w:sz w:val="20"/>
+      </w:rPr>
+    </w:lvl>
+    <w:lvl w:ilvl="1" w:tentative="1">
+      <w:start w:val="1"/>
+      <w:numFmt w:val="bullet"/>
+      <w:lvlText w:val="o"/>
+      <w:lvlJc w:val="left"/>
+      <w:pPr>
+        <w:tabs>
+          <w:tab w:val="num" w:pos="1440"/>
+        </w:tabs>
+        <w:ind w:left="1440" w:hanging="360"/>
+      </w:pPr>
+      <w:rPr>
+        <w:rFonts w:ascii="Courier New" w:hAnsi="Courier New" w:hint="default"/>
+        <w:sz w:val="20"/>
+      </w:rPr>
+    </w:lvl>
+    <w:lvl w:ilvl="2" w:tentative="1">
+      <w:start w:val="1"/>
+      <w:numFmt w:val="bullet"/>
+      <w:lvlText w:val="o"/>
+      <w:lvlJc w:val="left"/>
+      <w:pPr>
+        <w:tabs>
+          <w:tab w:val="num" w:pos="2160"/>
+        </w:tabs>
+        <w:ind w:left="2160" w:hanging="360"/>
+      </w:pPr>
+      <w:rPr>
+        <w:rFonts w:ascii="Courier New" w:hAnsi="Courier New" w:hint="default"/>
+        <w:sz w:val="20"/>
+      </w:rPr>
+    </w:lvl>
+    <w:lvl w:ilvl="3" w:tentative="1">
+      <w:start w:val="1"/>
+      <w:numFmt w:val="bullet"/>
+      <w:lvlText w:val="o"/>
+      <w:lvlJc w:val="left"/>
+      <w:pPr>
+        <w:tabs>
+          <w:tab w:val="num" w:pos="2880"/>
+        </w:tabs>
+        <w:ind w:left="2880" w:hanging="360"/>
+      </w:pPr>
+      <w:rPr>
+        <w:rFonts w:ascii="Courier New" w:hAnsi="Courier New" w:hint="default"/>
+        <w:sz w:val="20"/>
+      </w:rPr>
+    </w:lvl>
+    <w:lvl w:ilvl="4" w:tentative="1">
+      <w:start w:val="1"/>
+      <w:numFmt w:val="bullet"/>
+      <w:lvlText w:val="o"/>
+      <w:lvlJc w:val="left"/>
+      <w:pPr>
+        <w:tabs>
+          <w:tab w:val="num" w:pos="3600"/>
+        </w:tabs>
+        <w:ind w:left="3600" w:hanging="360"/>
+      </w:pPr>
+      <w:rPr>
+        <w:rFonts w:ascii="Courier New" w:hAnsi="Courier New" w:hint="default"/>
+        <w:sz w:val="20"/>
+      </w:rPr>
+    </w:lvl>
+    <w:lvl w:ilvl="5" w:tentative="1">
+      <w:start w:val="1"/>
+      <w:numFmt w:val="bullet"/>
+      <w:lvlText w:val="o"/>
+      <w:lvlJc w:val="left"/>
+      <w:pPr>
+        <w:tabs>
+          <w:tab w:val="num" w:pos="4320"/>
+        </w:tabs>
+        <w:ind w:left="4320" w:hanging="360"/>
+      </w:pPr>
+      <w:rPr>
+        <w:rFonts w:ascii="Courier New" w:hAnsi="Courier New" w:hint="default"/>
+        <w:sz w:val="20"/>
+      </w:rPr>
+    </w:lvl>
+    <w:lvl w:ilvl="6" w:tentative="1">
+      <w:start w:val="1"/>
+      <w:numFmt w:val="bullet"/>
+      <w:lvlText w:val="o"/>
+      <w:lvlJc w:val="left"/>
+      <w:pPr>
+        <w:tabs>
+          <w:tab w:val="num" w:pos="5040"/>
+        </w:tabs>
+        <w:ind w:left="5040" w:hanging="360"/>
+      </w:pPr>
+      <w:rPr>
+        <w:rFonts w:ascii="Courier New" w:hAnsi="Courier New" w:hint="default"/>
+        <w:sz w:val="20"/>
+      </w:rPr>
+    </w:lvl>
+    <w:lvl w:ilvl="7" w:tentative="1">
+      <w:start w:val="1"/>
+      <w:numFmt w:val="bullet"/>
+      <w:lvlText w:val="o"/>
+      <w:lvlJc w:val="left"/>
+      <w:pPr>
+        <w:tabs>
+          <w:tab w:val="num" w:pos="5760"/>
+        </w:tabs>
+        <w:ind w:left="5760" w:hanging="360"/>
+      </w:pPr>
+      <w:rPr>
+        <w:rFonts w:ascii="Courier New" w:hAnsi="Courier New" w:hint="default"/>
+        <w:sz w:val="20"/>
+      </w:rPr>
+    </w:lvl>
+    <w:lvl w:ilvl="8" w:tentative="1">
+      <w:start w:val="1"/>
+      <w:numFmt w:val="bullet"/>
+      <w:lvlText w:val="o"/>
+      <w:lvlJc w:val="left"/>
+      <w:pPr>
+        <w:tabs>
+          <w:tab w:val="num" w:pos="6480"/>
+        </w:tabs>
+        <w:ind w:left="6480" w:hanging="360"/>
+      </w:pPr>
+      <w:rPr>
+        <w:rFonts w:ascii="Courier New" w:hAnsi="Courier New" w:hint="default"/>
+        <w:sz w:val="20"/>
+      </w:rPr>
+    </w:lvl>
+  </w:abstractNum>
+  <w:abstractNum w:abstractNumId="4">
     <w:nsid w:val="394F3914"/>
     <w:multiLevelType w:val="hybridMultilevel"/>
     <w:tmpl w:val="D1B82602"/>
@@ -7252,7 +8247,7 @@
       </w:pPr>
     </w:lvl>
   </w:abstractNum>
-  <w:abstractNum w:abstractNumId="2">
+  <w:abstractNum w:abstractNumId="5">
     <w:nsid w:val="441178FA"/>
     <w:multiLevelType w:val="hybridMultilevel"/>
     <w:tmpl w:val="D1B82602"/>
@@ -7341,7 +8336,7 @@
       </w:pPr>
     </w:lvl>
   </w:abstractNum>
-  <w:abstractNum w:abstractNumId="3">
+  <w:abstractNum w:abstractNumId="6">
     <w:nsid w:val="46846AC6"/>
     <w:multiLevelType w:val="hybridMultilevel"/>
     <w:tmpl w:val="D1B82602"/>
@@ -7430,7 +8425,156 @@
       </w:pPr>
     </w:lvl>
   </w:abstractNum>
-  <w:abstractNum w:abstractNumId="4">
+  <w:abstractNum w:abstractNumId="7">
+    <w:nsid w:val="52252CD9"/>
+    <w:multiLevelType w:val="multilevel"/>
+    <w:tmpl w:val="5E10105E"/>
+    <w:lvl w:ilvl="0">
+      <w:start w:val="1"/>
+      <w:numFmt w:val="bullet"/>
+      <w:lvlText w:val="o"/>
+      <w:lvlJc w:val="left"/>
+      <w:pPr>
+        <w:tabs>
+          <w:tab w:val="num" w:pos="720"/>
+        </w:tabs>
+        <w:ind w:left="720" w:hanging="360"/>
+      </w:pPr>
+      <w:rPr>
+        <w:rFonts w:ascii="Courier New" w:hAnsi="Courier New" w:hint="default"/>
+        <w:sz w:val="20"/>
+      </w:rPr>
+    </w:lvl>
+    <w:lvl w:ilvl="1" w:tentative="1">
+      <w:start w:val="1"/>
+      <w:numFmt w:val="bullet"/>
+      <w:lvlText w:val="o"/>
+      <w:lvlJc w:val="left"/>
+      <w:pPr>
+        <w:tabs>
+          <w:tab w:val="num" w:pos="1440"/>
+        </w:tabs>
+        <w:ind w:left="1440" w:hanging="360"/>
+      </w:pPr>
+      <w:rPr>
+        <w:rFonts w:ascii="Courier New" w:hAnsi="Courier New" w:hint="default"/>
+        <w:sz w:val="20"/>
+      </w:rPr>
+    </w:lvl>
+    <w:lvl w:ilvl="2" w:tentative="1">
+      <w:start w:val="1"/>
+      <w:numFmt w:val="bullet"/>
+      <w:lvlText w:val="o"/>
+      <w:lvlJc w:val="left"/>
+      <w:pPr>
+        <w:tabs>
+          <w:tab w:val="num" w:pos="2160"/>
+        </w:tabs>
+        <w:ind w:left="2160" w:hanging="360"/>
+      </w:pPr>
+      <w:rPr>
+        <w:rFonts w:ascii="Courier New" w:hAnsi="Courier New" w:hint="default"/>
+        <w:sz w:val="20"/>
+      </w:rPr>
+    </w:lvl>
+    <w:lvl w:ilvl="3" w:tentative="1">
+      <w:start w:val="1"/>
+      <w:numFmt w:val="bullet"/>
+      <w:lvlText w:val="o"/>
+      <w:lvlJc w:val="left"/>
+      <w:pPr>
+        <w:tabs>
+          <w:tab w:val="num" w:pos="2880"/>
+        </w:tabs>
+        <w:ind w:left="2880" w:hanging="360"/>
+      </w:pPr>
+      <w:rPr>
+        <w:rFonts w:ascii="Courier New" w:hAnsi="Courier New" w:hint="default"/>
+        <w:sz w:val="20"/>
+      </w:rPr>
+    </w:lvl>
+    <w:lvl w:ilvl="4" w:tentative="1">
+      <w:start w:val="1"/>
+      <w:numFmt w:val="bullet"/>
+      <w:lvlText w:val="o"/>
+      <w:lvlJc w:val="left"/>
+      <w:pPr>
+        <w:tabs>
+          <w:tab w:val="num" w:pos="3600"/>
+        </w:tabs>
+        <w:ind w:left="3600" w:hanging="360"/>
+      </w:pPr>
+      <w:rPr>
+        <w:rFonts w:ascii="Courier New" w:hAnsi="Courier New" w:hint="default"/>
+        <w:sz w:val="20"/>
+      </w:rPr>
+    </w:lvl>
+    <w:lvl w:ilvl="5" w:tentative="1">
+      <w:start w:val="1"/>
+      <w:numFmt w:val="bullet"/>
+      <w:lvlText w:val="o"/>
+      <w:lvlJc w:val="left"/>
+      <w:pPr>
+        <w:tabs>
+          <w:tab w:val="num" w:pos="4320"/>
+        </w:tabs>
+        <w:ind w:left="4320" w:hanging="360"/>
+      </w:pPr>
+      <w:rPr>
+        <w:rFonts w:ascii="Courier New" w:hAnsi="Courier New" w:hint="default"/>
+        <w:sz w:val="20"/>
+      </w:rPr>
+    </w:lvl>
+    <w:lvl w:ilvl="6" w:tentative="1">
+      <w:start w:val="1"/>
+      <w:numFmt w:val="bullet"/>
+      <w:lvlText w:val="o"/>
+      <w:lvlJc w:val="left"/>
+      <w:pPr>
+        <w:tabs>
+          <w:tab w:val="num" w:pos="5040"/>
+        </w:tabs>
+        <w:ind w:left="5040" w:hanging="360"/>
+      </w:pPr>
+      <w:rPr>
+        <w:rFonts w:ascii="Courier New" w:hAnsi="Courier New" w:hint="default"/>
+        <w:sz w:val="20"/>
+      </w:rPr>
+    </w:lvl>
+    <w:lvl w:ilvl="7" w:tentative="1">
+      <w:start w:val="1"/>
+      <w:numFmt w:val="bullet"/>
+      <w:lvlText w:val="o"/>
+      <w:lvlJc w:val="left"/>
+      <w:pPr>
+        <w:tabs>
+          <w:tab w:val="num" w:pos="5760"/>
+        </w:tabs>
+        <w:ind w:left="5760" w:hanging="360"/>
+      </w:pPr>
+      <w:rPr>
+        <w:rFonts w:ascii="Courier New" w:hAnsi="Courier New" w:hint="default"/>
+        <w:sz w:val="20"/>
+      </w:rPr>
+    </w:lvl>
+    <w:lvl w:ilvl="8" w:tentative="1">
+      <w:start w:val="1"/>
+      <w:numFmt w:val="bullet"/>
+      <w:lvlText w:val="o"/>
+      <w:lvlJc w:val="left"/>
+      <w:pPr>
+        <w:tabs>
+          <w:tab w:val="num" w:pos="6480"/>
+        </w:tabs>
+        <w:ind w:left="6480" w:hanging="360"/>
+      </w:pPr>
+      <w:rPr>
+        <w:rFonts w:ascii="Courier New" w:hAnsi="Courier New" w:hint="default"/>
+        <w:sz w:val="20"/>
+      </w:rPr>
+    </w:lvl>
+  </w:abstractNum>
+  <w:abstractNum w:abstractNumId="8">
     <w:nsid w:val="53F17A1F"/>
     <w:multiLevelType w:val="hybridMultilevel"/>
     <w:tmpl w:val="A2F046E4"/>
@@ -7570,7 +8714,120 @@
       </w:rPr>
     </w:lvl>
   </w:abstractNum>
-  <w:abstractNum w:abstractNumId="5">
+  <w:abstractNum w:abstractNumId="9">
+    <w:nsid w:val="568C7946"/>
+    <w:multiLevelType w:val="hybridMultilevel"/>
+    <w:tmpl w:val="952C3960"/>
+    <w:lvl w:ilvl="0" w:tplc="04090001">
+      <w:start w:val="1"/>
+      <w:numFmt w:val="bullet"/>
+      <w:lvlText w:val=""/>
+      <w:lvlJc w:val="left"/>
+      <w:pPr>
+        <w:ind w:left="720" w:hanging="360"/>
+      </w:pPr>
+      <w:rPr>
+        <w:rFonts w:ascii="Symbol" w:hAnsi="Symbol" w:hint="default"/>
+      </w:rPr>
+    </w:lvl>
+    <w:lvl w:ilvl="1" w:tplc="04090003" w:tentative="1">
+      <w:start w:val="1"/>
+      <w:numFmt w:val="bullet"/>
+      <w:lvlText w:val="o"/>
+      <w:lvlJc w:val="left"/>
+      <w:pPr>
+        <w:ind w:left="1440" w:hanging="360"/>
+      </w:pPr>
+      <w:rPr>
+        <w:rFonts w:ascii="Courier New" w:hAnsi="Courier New" w:cs="Courier New" w:hint="default"/>
+      </w:rPr>
+    </w:lvl>
+    <w:lvl w:ilvl="2" w:tplc="04090005" w:tentative="1">
+      <w:start w:val="1"/>
+      <w:numFmt w:val="bullet"/>
+      <w:lvlText w:val=""/>
+      <w:lvlJc w:val="left"/>
+      <w:pPr>
+        <w:ind w:left="2160" w:hanging="360"/>
+      </w:pPr>
+      <w:rPr>
+        <w:rFonts w:ascii="Wingdings" w:hAnsi="Wingdings" w:hint="default"/>
+      </w:rPr>
+    </w:lvl>
+    <w:lvl w:ilvl="3" w:tplc="04090001" w:tentative="1">
+      <w:start w:val="1"/>
+      <w:numFmt w:val="bullet"/>
+      <w:lvlText w:val=""/>
+      <w:lvlJc w:val="left"/>
+      <w:pPr>
+        <w:ind w:left="2880" w:hanging="360"/>
+      </w:pPr>
+      <w:rPr>
+        <w:rFonts w:ascii="Symbol" w:hAnsi="Symbol" w:hint="default"/>
+      </w:rPr>
+    </w:lvl>
+    <w:lvl w:ilvl="4" w:tplc="04090003" w:tentative="1">
+      <w:start w:val="1"/>
+      <w:numFmt w:val="bullet"/>
+      <w:lvlText w:val="o"/>
+      <w:lvlJc w:val="left"/>
+      <w:pPr>
+        <w:ind w:left="3600" w:hanging="360"/>
+      </w:pPr>
+      <w:rPr>
+        <w:rFonts w:ascii="Courier New" w:hAnsi="Courier New" w:cs="Courier New" w:hint="default"/>
+      </w:rPr>
+    </w:lvl>
+    <w:lvl w:ilvl="5" w:tplc="04090005" w:tentative="1">
+      <w:start w:val="1"/>
+      <w:numFmt w:val="bullet"/>
+      <w:lvlText w:val=""/>
+      <w:lvlJc w:val="left"/>
+      <w:pPr>
+        <w:ind w:left="4320" w:hanging="360"/>
+      </w:pPr>
+      <w:rPr>
+        <w:rFonts w:ascii="Wingdings" w:hAnsi="Wingdings" w:hint="default"/>
+      </w:rPr>
+    </w:lvl>
+    <w:lvl w:ilvl="6" w:tplc="04090001" w:tentative="1">
+      <w:start w:val="1"/>
+      <w:numFmt w:val="bullet"/>
+      <w:lvlText w:val=""/>
+      <w:lvlJc w:val="left"/>
+      <w:pPr>
+        <w:ind w:left="5040" w:hanging="360"/>
+      </w:pPr>
+      <w:rPr>
+        <w:rFonts w:ascii="Symbol" w:hAnsi="Symbol" w:hint="default"/>
+      </w:rPr>
+    </w:lvl>
+    <w:lvl w:ilvl="7" w:tplc="04090003" w:tentative="1">
+      <w:start w:val="1"/>
+      <w:numFmt w:val="bullet"/>
+      <w:lvlText w:val="o"/>
+      <w:lvlJc w:val="left"/>
+      <w:pPr>
+        <w:ind w:left="5760" w:hanging="360"/>
+      </w:pPr>
+      <w:rPr>
+        <w:rFonts w:ascii="Courier New" w:hAnsi="Courier New" w:cs="Courier New" w:hint="default"/>
+      </w:rPr>
+    </w:lvl>
+    <w:lvl w:ilvl="8" w:tplc="04090005" w:tentative="1">
+      <w:start w:val="1"/>
+      <w:numFmt w:val="bullet"/>
+      <w:lvlText w:val=""/>
+      <w:lvlJc w:val="left"/>
+      <w:pPr>
+        <w:ind w:left="6480" w:hanging="360"/>
+      </w:pPr>
+      <w:rPr>
+        <w:rFonts w:ascii="Wingdings" w:hAnsi="Wingdings" w:hint="default"/>
+      </w:rPr>
+    </w:lvl>
+  </w:abstractNum>
+  <w:abstractNum w:abstractNumId="10">
     <w:nsid w:val="5E314EAC"/>
     <w:multiLevelType w:val="hybridMultilevel"/>
     <w:tmpl w:val="3E84977C"/>
@@ -7659,7 +8916,7 @@
       </w:pPr>
     </w:lvl>
   </w:abstractNum>
-  <w:abstractNum w:abstractNumId="6">
+  <w:abstractNum w:abstractNumId="11">
     <w:nsid w:val="64F132E6"/>
     <w:multiLevelType w:val="hybridMultilevel"/>
     <w:tmpl w:val="D1B82602"/>
@@ -7748,7 +9005,7 @@
       </w:pPr>
     </w:lvl>
   </w:abstractNum>
-  <w:abstractNum w:abstractNumId="7">
+  <w:abstractNum w:abstractNumId="12">
     <w:nsid w:val="67A87146"/>
     <w:multiLevelType w:val="hybridMultilevel"/>
     <w:tmpl w:val="D1B82602"/>
@@ -7837,7 +9094,7 @@
       </w:pPr>
     </w:lvl>
   </w:abstractNum>
-  <w:abstractNum w:abstractNumId="8">
+  <w:abstractNum w:abstractNumId="13">
     <w:nsid w:val="68BF3315"/>
     <w:multiLevelType w:val="hybridMultilevel"/>
     <w:tmpl w:val="C0C4C322"/>
@@ -7923,7 +9180,120 @@
       </w:pPr>
     </w:lvl>
   </w:abstractNum>
-  <w:abstractNum w:abstractNumId="9">
+  <w:abstractNum w:abstractNumId="14">
+    <w:nsid w:val="76B14709"/>
+    <w:multiLevelType w:val="hybridMultilevel"/>
+    <w:tmpl w:val="AB0687FC"/>
+    <w:lvl w:ilvl="0" w:tplc="04090001">
+      <w:start w:val="1"/>
+      <w:numFmt w:val="bullet"/>
+      <w:lvlText w:val=""/>
+      <w:lvlJc w:val="left"/>
+      <w:pPr>
+        <w:ind w:left="720" w:hanging="360"/>
+      </w:pPr>
+      <w:rPr>
+        <w:rFonts w:ascii="Symbol" w:hAnsi="Symbol" w:hint="default"/>
+      </w:rPr>
+    </w:lvl>
+    <w:lvl w:ilvl="1" w:tplc="04090003" w:tentative="1">
+      <w:start w:val="1"/>
+      <w:numFmt w:val="bullet"/>
+      <w:lvlText w:val="o"/>
+      <w:lvlJc w:val="left"/>
+      <w:pPr>
+        <w:ind w:left="1440" w:hanging="360"/>
+      </w:pPr>
+      <w:rPr>
+        <w:rFonts w:ascii="Courier New" w:hAnsi="Courier New" w:cs="Courier New" w:hint="default"/>
+      </w:rPr>
+    </w:lvl>
+    <w:lvl w:ilvl="2" w:tplc="04090005" w:tentative="1">
+      <w:start w:val="1"/>
+      <w:numFmt w:val="bullet"/>
+      <w:lvlText w:val=""/>
+      <w:lvlJc w:val="left"/>
+      <w:pPr>
+        <w:ind w:left="2160" w:hanging="360"/>
+      </w:pPr>
+      <w:rPr>
+        <w:rFonts w:ascii="Wingdings" w:hAnsi="Wingdings" w:hint="default"/>
+      </w:rPr>
+    </w:lvl>
+    <w:lvl w:ilvl="3" w:tplc="04090001" w:tentative="1">
+      <w:start w:val="1"/>
+      <w:numFmt w:val="bullet"/>
+      <w:lvlText w:val=""/>
+      <w:lvlJc w:val="left"/>
+      <w:pPr>
+        <w:ind w:left="2880" w:hanging="360"/>
+      </w:pPr>
+      <w:rPr>
+        <w:rFonts w:ascii="Symbol" w:hAnsi="Symbol" w:hint="default"/>
+      </w:rPr>
+    </w:lvl>
+    <w:lvl w:ilvl="4" w:tplc="04090003" w:tentative="1">
+      <w:start w:val="1"/>
+      <w:numFmt w:val="bullet"/>
+      <w:lvlText w:val="o"/>
+      <w:lvlJc w:val="left"/>
+      <w:pPr>
+        <w:ind w:left="3600" w:hanging="360"/>
+      </w:pPr>
+      <w:rPr>
+        <w:rFonts w:ascii="Courier New" w:hAnsi="Courier New" w:cs="Courier New" w:hint="default"/>
+      </w:rPr>
+    </w:lvl>
+    <w:lvl w:ilvl="5" w:tplc="04090005" w:tentative="1">
+      <w:start w:val="1"/>
+      <w:numFmt w:val="bullet"/>
+      <w:lvlText w:val=""/>
+      <w:lvlJc w:val="left"/>
+      <w:pPr>
+        <w:ind w:left="4320" w:hanging="360"/>
+      </w:pPr>
+      <w:rPr>
+        <w:rFonts w:ascii="Wingdings" w:hAnsi="Wingdings" w:hint="default"/>
+      </w:rPr>
+    </w:lvl>
+    <w:lvl w:ilvl="6" w:tplc="04090001" w:tentative="1">
+      <w:start w:val="1"/>
+      <w:numFmt w:val="bullet"/>
+      <w:lvlText w:val=""/>
+      <w:lvlJc w:val="left"/>
+      <w:pPr>
+        <w:ind w:left="5040" w:hanging="360"/>
+      </w:pPr>
+      <w:rPr>
+        <w:rFonts w:ascii="Symbol" w:hAnsi="Symbol" w:hint="default"/>
+      </w:rPr>
+    </w:lvl>
+    <w:lvl w:ilvl="7" w:tplc="04090003" w:tentative="1">
+      <w:start w:val="1"/>
+      <w:numFmt w:val="bullet"/>
+      <w:lvlText w:val="o"/>
+      <w:lvlJc w:val="left"/>
+      <w:pPr>
+        <w:ind w:left="5760" w:hanging="360"/>
+      </w:pPr>
+      <w:rPr>
+        <w:rFonts w:ascii="Courier New" w:hAnsi="Courier New" w:cs="Courier New" w:hint="default"/>
+      </w:rPr>
+    </w:lvl>
+    <w:lvl w:ilvl="8" w:tplc="04090005" w:tentative="1">
+      <w:start w:val="1"/>
+      <w:numFmt w:val="bullet"/>
+      <w:lvlText w:val=""/>
+      <w:lvlJc w:val="left"/>
+      <w:pPr>
+        <w:ind w:left="6480" w:hanging="360"/>
+      </w:pPr>
+      <w:rPr>
+        <w:rFonts w:ascii="Wingdings" w:hAnsi="Wingdings" w:hint="default"/>
+      </w:rPr>
+    </w:lvl>
+  </w:abstractNum>
+  <w:abstractNum w:abstractNumId="15">
     <w:nsid w:val="7A0D0C03"/>
     <w:multiLevelType w:val="hybridMultilevel"/>
     <w:tmpl w:val="E3889E32"/>
@@ -8037,34 +9407,52 @@
     </w:lvl>
   </w:abstractNum>
   <w:num w:numId="1">
+    <w:abstractNumId w:val="4"/>
+  </w:num>
+  <w:num w:numId="2">
+    <w:abstractNumId w:val="8"/>
+  </w:num>
+  <w:num w:numId="3">
+    <w:abstractNumId w:val="11"/>
+  </w:num>
+  <w:num w:numId="4">
+    <w:abstractNumId w:val="12"/>
+  </w:num>
+  <w:num w:numId="5">
+    <w:abstractNumId w:val="6"/>
+  </w:num>
+  <w:num w:numId="6">
+    <w:abstractNumId w:val="15"/>
+  </w:num>
+  <w:num w:numId="7">
+    <w:abstractNumId w:val="10"/>
+  </w:num>
+  <w:num w:numId="8">
+    <w:abstractNumId w:val="5"/>
+  </w:num>
+  <w:num w:numId="9">
     <w:abstractNumId w:val="1"/>
   </w:num>
-  <w:num w:numId="2">
-    <w:abstractNumId w:val="4"/>
+  <w:num w:numId="10">
+    <w:abstractNumId w:val="13"/>
   </w:num>
-  <w:num w:numId="3">
-    <w:abstractNumId w:val="6"/>
-  </w:num>
-  <w:num w:numId="4">
+  <w:num w:numId="11">
     <w:abstractNumId w:val="7"/>
   </w:num>
-  <w:num w:numId="5">
+  <w:num w:numId="12">
+    <w:abstractNumId w:val="14"/>
+  </w:num>
+  <w:num w:numId="13">
     <w:abstractNumId w:val="3"/>
   </w:num>
-  <w:num w:numId="6">
-    <w:abstractNumId w:val="9"/>
-  </w:num>
-  <w:num w:numId="7">
-    <w:abstractNumId w:val="5"/>
-  </w:num>
-  <w:num w:numId="8">
+  <w:num w:numId="14">
     <w:abstractNumId w:val="2"/>
   </w:num>
-  <w:num w:numId="9">
+  <w:num w:numId="15">
     <w:abstractNumId w:val="0"/>
   </w:num>
-  <w:num w:numId="10">
-    <w:abstractNumId w:val="8"/>
+  <w:num w:numId="16">
+    <w:abstractNumId w:val="9"/>
   </w:num>
 </w:numbering>
 </file>
@@ -8286,10 +9674,11 @@
     <w:uiPriority w:val="9"/>
     <w:unhideWhenUsed/>
     <w:qFormat/>
-    <w:rsid w:val="00A473AA"/>
+    <w:rsid w:val="002F63B8"/>
     <w:pPr>
       <w:keepNext/>
       <w:keepLines/>
+      <w:bidi w:val="0"/>
       <w:spacing w:before="200" w:after="0"/>
       <w:outlineLvl w:val="2"/>
     </w:pPr>
@@ -8298,6 +9687,7 @@
       <w:b/>
       <w:bCs/>
       <w:color w:val="0F6FC6" w:themeColor="accent1"/>
+      <w:szCs w:val="40"/>
     </w:rPr>
   </w:style>
   <w:style w:type="paragraph" w:styleId="Heading4">
@@ -8323,10 +9713,29 @@
       <w:u w:val="single"/>
     </w:rPr>
   </w:style>
+  <w:style w:type="paragraph" w:styleId="Heading5">
+    <w:name w:val="heading 5"/>
+    <w:basedOn w:val="Normal"/>
+    <w:next w:val="Normal"/>
+    <w:link w:val="Heading5Char"/>
+    <w:uiPriority w:val="9"/>
+    <w:unhideWhenUsed/>
+    <w:qFormat/>
+    <w:rsid w:val="002F63B8"/>
+    <w:pPr>
+      <w:keepNext/>
+      <w:keepLines/>
+      <w:spacing w:before="200" w:after="0"/>
+      <w:outlineLvl w:val="4"/>
+    </w:pPr>
+    <w:rPr>
+      <w:rFonts w:asciiTheme="majorHAnsi" w:eastAsiaTheme="majorEastAsia" w:hAnsiTheme="majorHAnsi" w:cstheme="majorBidi"/>
+      <w:color w:val="073662" w:themeColor="accent1" w:themeShade="7F"/>
+    </w:rPr>
+  </w:style>
   <w:style w:type="character" w:default="1" w:styleId="DefaultParagraphFont">
     <w:name w:val="Default Paragraph Font"/>
     <w:uiPriority w:val="1"/>
-    <w:semiHidden/>
     <w:unhideWhenUsed/>
   </w:style>
   <w:style w:type="table" w:default="1" w:styleId="TableNormal">
@@ -8464,12 +9873,13 @@
     <w:basedOn w:val="DefaultParagraphFont"/>
     <w:link w:val="Heading3"/>
     <w:uiPriority w:val="9"/>
-    <w:rsid w:val="00A473AA"/>
+    <w:rsid w:val="002F63B8"/>
     <w:rPr>
       <w:rFonts w:asciiTheme="majorHAnsi" w:eastAsiaTheme="majorEastAsia" w:hAnsiTheme="majorHAnsi" w:cstheme="majorBidi"/>
       <w:b/>
       <w:bCs/>
       <w:color w:val="0F6FC6" w:themeColor="accent1"/>
+      <w:szCs w:val="40"/>
     </w:rPr>
   </w:style>
   <w:style w:type="character" w:customStyle="1" w:styleId="Heading1Char">
@@ -8702,6 +10112,17 @@
     <w:link w:val="Footer"/>
     <w:uiPriority w:val="99"/>
     <w:rsid w:val="00264116"/>
+  </w:style>
+  <w:style w:type="character" w:customStyle="1" w:styleId="Heading5Char">
+    <w:name w:val="Heading 5 Char"/>
+    <w:basedOn w:val="DefaultParagraphFont"/>
+    <w:link w:val="Heading5"/>
+    <w:uiPriority w:val="9"/>
+    <w:rsid w:val="002F63B8"/>
+    <w:rPr>
+      <w:rFonts w:asciiTheme="majorHAnsi" w:eastAsiaTheme="majorEastAsia" w:hAnsiTheme="majorHAnsi" w:cstheme="majorBidi"/>
+      <w:color w:val="073662" w:themeColor="accent1" w:themeShade="7F"/>
+    </w:rPr>
   </w:style>
 </w:styles>
 </file>

</xml_diff>